<commit_message>
Added use of svg-pan-zoom library.
</commit_message>
<xml_diff>
--- a/Documentation/ProvinceSources.docx
+++ b/Documentation/ProvinceSources.docx
@@ -10,27 +10,15 @@
           <w:numId w:val="2"/>
         </w:numPr>
       </w:pPr>
-      <w:proofErr w:type="spellStart"/>
-      <w:r>
-        <w:rPr>
-          <w:rFonts w:ascii="Arial" w:hAnsi="Arial" w:cs="Arial"/>
-          <w:color w:val="000000"/>
-          <w:sz w:val="20"/>
-          <w:szCs w:val="20"/>
-          <w:shd w:val="clear" w:color="auto" w:fill="FFFFFF"/>
-        </w:rPr>
-        <w:t>Encyclopedia</w:t>
-      </w:r>
-      <w:proofErr w:type="spellEnd"/>
-      <w:r>
-        <w:rPr>
-          <w:rFonts w:ascii="Arial" w:hAnsi="Arial" w:cs="Arial"/>
-          <w:color w:val="000000"/>
-          <w:sz w:val="20"/>
-          <w:szCs w:val="20"/>
-          <w:shd w:val="clear" w:color="auto" w:fill="FFFFFF"/>
-        </w:rPr>
-        <w:t xml:space="preserve"> Britannica. n.d. </w:t>
+      <w:r>
+        <w:rPr>
+          <w:rFonts w:ascii="Arial" w:hAnsi="Arial" w:cs="Arial"/>
+          <w:color w:val="000000"/>
+          <w:sz w:val="20"/>
+          <w:szCs w:val="20"/>
+          <w:shd w:val="clear" w:color="auto" w:fill="FFFFFF"/>
+        </w:rPr>
+        <w:t>Encyclopedia Britannica. n.d. </w:t>
       </w:r>
       <w:r>
         <w:rPr>
@@ -240,7 +228,6 @@
         </w:rPr>
         <w:t>Shapiro, A., n.d. Beijing is "Billionaire Capital of the World." </w:t>
       </w:r>
-      <w:proofErr w:type="spellStart"/>
       <w:r>
         <w:rPr>
           <w:rFonts w:ascii="Arial" w:hAnsi="Arial" w:cs="Arial"/>
@@ -253,7 +240,6 @@
         </w:rPr>
         <w:t>Barrons</w:t>
       </w:r>
-      <w:proofErr w:type="spellEnd"/>
       <w:r>
         <w:rPr>
           <w:rFonts w:ascii="Arial" w:hAnsi="Arial" w:cs="Arial"/>
@@ -313,12 +299,7 @@
     </w:p>
     <w:p>
       <w:r>
-        <w:t>The city of Suez is a major seaport within the Arab Republic of Egypt – most notably containing the Suez Canal – a grand canal that connects the Mediterranean Sea to the Red sea on the Arabian Peninsula, permitting oceanic travel between Europe and Asia without navigating around the continent of Africa</w:t>
-      </w:r>
-    </w:p>
-    <w:p>
-      <w:r>
-        <w:t>The city of Juba is capital to the nation of South Sudan – considered the newest nation as of writing with international recognition. The republic of South Sudan was formerly occupied by the Republic of Sudan (which sits to its north). South Sudan is considered a volatile region, ranking high on the Fragile States Index [Global Data | Fragile States Index, 2020]</w:t>
+        <w:t>https://github.com/ariutta/svg-pan-zoom</w:t>
       </w:r>
     </w:p>
     <w:sectPr>

</xml_diff>